<commit_message>
feat: 应用 reference.docx 改动到 nju-thesis-reference.docx
</commit_message>
<xml_diff>
--- a/thesis/nju-thesis-reference.docx
+++ b/thesis/nju-thesis-reference.docx
@@ -1150,6 +1150,10 @@
     <w:name w:val="Body Text Char"/>
     <w:basedOn w:val="DefaultParagraphFont"/>
     <w:link w:val="BodyText"/>
+  </w:style>
+  <w:style w:type="character" w:customStyle="1" w:styleId="SectionNumber">
+    <w:name w:val="Section Number"/>
+    <w:basedOn w:val="BodyTextChar"/>
   </w:style>
   <w:style w:type="character" w:customStyle="1" w:styleId="VerbatimChar">
     <w:name w:val="Verbatim Char"/>

</xml_diff>